<commit_message>
feat: insert Text into Run; insert pic into Paragraph; insert Runs into Paragraph.
</commit_message>
<xml_diff>
--- a/Data/result/result.docx
+++ b/Data/result/result.docx
@@ -1,297 +1,92 @@
 
 <file path=word/document.xml><?xml version="1.0" encoding="utf-8"?>
-<w:document xmlns:mc="http://schemas.openxmlformats.org/markup-compatibility/2006" xmlns:o="urn:schemas-microsoft-com:office:office" xmlns:r="http://schemas.openxmlformats.org/officeDocument/2006/relationships" xmlns:m="http://schemas.openxmlformats.org/officeDocument/2006/math" xmlns:v="urn:schemas-microsoft-com:vml" xmlns:wp="http://schemas.openxmlformats.org/drawingml/2006/wordprocessingDrawing" xmlns:w10="urn:schemas-microsoft-com:office:word" xmlns:w="http://schemas.openxmlformats.org/wordprocessingml/2006/main" xmlns:wne="http://schemas.microsoft.com/office/word/2006/wordml" xmlns:wpc="http://schemas.microsoft.com/office/word/2010/wordprocessingCanvas" xmlns:wp14="http://schemas.microsoft.com/office/word/2010/wordprocessingDrawing" xmlns:w14="http://schemas.microsoft.com/office/word/2010/wordml" xmlns:wpg="http://schemas.microsoft.com/office/word/2010/wordprocessingGroup" xmlns:wpi="http://schemas.microsoft.com/office/word/2010/wordprocessingInk" xmlns:wps="http://schemas.microsoft.com/office/word/2010/wordprocessingShape" xmlns:cx="http://schemas.microsoft.com/office/drawing/2014/chartex" xmlns:cx1="http://schemas.microsoft.com/office/drawing/2015/9/8/chartex" xmlns:w15="http://schemas.microsoft.com/office/word/2012/wordml" mc:Ignorable="w14 wp14 w15">
-  <!-- Generated by Spire.Doc -->
+<w:document xmlns:wpc="http://schemas.microsoft.com/office/word/2010/wordprocessingCanvas" xmlns:cx="http://schemas.microsoft.com/office/drawing/2014/chartex" xmlns:cx1="http://schemas.microsoft.com/office/drawing/2015/9/8/chartex" xmlns:cx2="http://schemas.microsoft.com/office/drawing/2015/10/21/chartex" xmlns:cx3="http://schemas.microsoft.com/office/drawing/2016/5/9/chartex" xmlns:cx4="http://schemas.microsoft.com/office/drawing/2016/5/10/chartex" xmlns:cx5="http://schemas.microsoft.com/office/drawing/2016/5/11/chartex" xmlns:cx6="http://schemas.microsoft.com/office/drawing/2016/5/12/chartex" xmlns:cx7="http://schemas.microsoft.com/office/drawing/2016/5/13/chartex" xmlns:cx8="http://schemas.microsoft.com/office/drawing/2016/5/14/chartex" xmlns:mc="http://schemas.openxmlformats.org/markup-compatibility/2006" xmlns:aink="http://schemas.microsoft.com/office/drawing/2016/ink" xmlns:am3d="http://schemas.microsoft.com/office/drawing/2017/model3d" xmlns:o="urn:schemas-microsoft-com:office:office" xmlns:oel="http://schemas.microsoft.com/office/2019/extlst" xmlns:r="http://schemas.openxmlformats.org/officeDocument/2006/relationships" xmlns:m="http://schemas.openxmlformats.org/officeDocument/2006/math" xmlns:v="urn:schemas-microsoft-com:vml" xmlns:wp14="http://schemas.microsoft.com/office/word/2010/wordprocessingDrawing" xmlns:wp="http://schemas.openxmlformats.org/drawingml/2006/wordprocessingDrawing" xmlns:w10="urn:schemas-microsoft-com:office:word" xmlns:w="http://schemas.openxmlformats.org/wordprocessingml/2006/main" xmlns:w14="http://schemas.microsoft.com/office/word/2010/wordml" xmlns:w15="http://schemas.microsoft.com/office/word/2012/wordml" xmlns:w16cex="http://schemas.microsoft.com/office/word/2018/wordml/cex" xmlns:w16cid="http://schemas.microsoft.com/office/word/2016/wordml/cid" xmlns:w16="http://schemas.microsoft.com/office/word/2018/wordml" xmlns:w16du="http://schemas.microsoft.com/office/word/2023/wordml/word16du" xmlns:w16sdtdh="http://schemas.microsoft.com/office/word/2020/wordml/sdtdatahash" xmlns:w16se="http://schemas.microsoft.com/office/word/2015/wordml/symex" xmlns:wpg="http://schemas.microsoft.com/office/word/2010/wordprocessingGroup" xmlns:wpi="http://schemas.microsoft.com/office/word/2010/wordprocessingInk" xmlns:wne="http://schemas.microsoft.com/office/word/2006/wordml" xmlns:wps="http://schemas.microsoft.com/office/word/2010/wordprocessingShape" mc:Ignorable="w14 w15 w16se w16cid w16 w16cex w16sdtdh wp14">
   <w:body>
     <w:p>
-      <w:pPr/>
-      <w:r>
+      <w:pPr>
+        <w:ind w:firstLineChars="0" w:firstLine="0"/>
         <w:rPr>
-          <w:color w:val="FF0000"/>
-          <w:sz w:val="24"/>
+          <w:rFonts w:hint="eastAsia"/>
         </w:rPr>
-        <w:t xml:space="preserve">Evaluation Warning: The document was created with Spire.Doc for JAVA.</w:t>
-      </w:r>
+      </w:pPr>
     </w:p>
     <w:p>
       <w:pPr>
         <w:pStyle w:val="Custom_style01"/>
-        <w:rPr/>
       </w:pPr>
       <w:r>
-        <w:rPr/>
-        <w:t xml:space="preserve">test</w:t>
+        <w:rPr>
+          <w:rStyle w:val="Custom_style01"/>
+        </w:rPr>
+        <w:t>test</w:t>
       </w:r>
     </w:p>
     <w:sectPr>
-      <w:pgSz w:w="11906" w:h="16838" w:orient="portrait"/>
+      <w:pgSz w:w="11906" w:h="16838"/>
       <w:pgMar w:top="1440" w:right="1800" w:bottom="1440" w:left="1800" w:header="851" w:footer="992" w:gutter="0"/>
-      <w:cols w:num="1" w:space="425">
-        <w:col w:w="8306" w:space="425"/>
-      </w:cols>
+      <w:cols w:space="425"/>
       <w:docGrid w:type="lines" w:linePitch="312"/>
     </w:sectPr>
   </w:body>
 </w:document>
 </file>
 
-<file path=word/numbering.xml><?xml version="1.0" encoding="utf-8"?>
-<w:numbering xmlns:wpc="http://schemas.microsoft.com/office/word/2010/wordprocessingCanvas" xmlns:mc="http://schemas.openxmlformats.org/markup-compatibility/2006" xmlns:o="urn:schemas-microsoft-com:office:office" xmlns:r="http://schemas.openxmlformats.org/officeDocument/2006/relationships" xmlns:m="http://schemas.openxmlformats.org/officeDocument/2006/math" xmlns:v="urn:schemas-microsoft-com:vml" xmlns:wp14="http://schemas.microsoft.com/office/word/2010/wordprocessingDrawing" xmlns:wp="http://schemas.openxmlformats.org/drawingml/2006/wordprocessingDrawing" xmlns:w10="urn:schemas-microsoft-com:office:word" xmlns:w="http://schemas.openxmlformats.org/wordprocessingml/2006/main" xmlns:w14="http://schemas.microsoft.com/office/word/2010/wordml" xmlns:wpg="http://schemas.microsoft.com/office/word/2010/wordprocessingGroup" xmlns:wpi="http://schemas.microsoft.com/office/word/2010/wordprocessingInk" xmlns:wne="http://schemas.microsoft.com/office/word/2006/wordml" xmlns:wps="http://schemas.microsoft.com/office/word/2010/wordprocessingShape" mc:Ignorable="w14 wp14">
-  <w:abstractNum w:abstractNumId="0">
-    <w:multiLevelType w:val="multilevel"/>
-    <w:lvl w:ilvl="0">
-      <w:start w:val="1"/>
-      <w:numFmt w:val="decimal"/>
-      <w:suff w:val="tab"/>
-      <w:lvlText w:val="%1."/>
-      <w:lvlJc w:val="left"/>
+<file path=word/endnotes.xml><?xml version="1.0" encoding="utf-8"?>
+<w:endnotes xmlns:wpc="http://schemas.microsoft.com/office/word/2010/wordprocessingCanvas" xmlns:cx="http://schemas.microsoft.com/office/drawing/2014/chartex" xmlns:cx1="http://schemas.microsoft.com/office/drawing/2015/9/8/chartex" xmlns:cx2="http://schemas.microsoft.com/office/drawing/2015/10/21/chartex" xmlns:cx3="http://schemas.microsoft.com/office/drawing/2016/5/9/chartex" xmlns:cx4="http://schemas.microsoft.com/office/drawing/2016/5/10/chartex" xmlns:cx5="http://schemas.microsoft.com/office/drawing/2016/5/11/chartex" xmlns:cx6="http://schemas.microsoft.com/office/drawing/2016/5/12/chartex" xmlns:cx7="http://schemas.microsoft.com/office/drawing/2016/5/13/chartex" xmlns:cx8="http://schemas.microsoft.com/office/drawing/2016/5/14/chartex" xmlns:mc="http://schemas.openxmlformats.org/markup-compatibility/2006" xmlns:aink="http://schemas.microsoft.com/office/drawing/2016/ink" xmlns:am3d="http://schemas.microsoft.com/office/drawing/2017/model3d" xmlns:o="urn:schemas-microsoft-com:office:office" xmlns:oel="http://schemas.microsoft.com/office/2019/extlst" xmlns:r="http://schemas.openxmlformats.org/officeDocument/2006/relationships" xmlns:m="http://schemas.openxmlformats.org/officeDocument/2006/math" xmlns:v="urn:schemas-microsoft-com:vml" xmlns:wp14="http://schemas.microsoft.com/office/word/2010/wordprocessingDrawing" xmlns:wp="http://schemas.openxmlformats.org/drawingml/2006/wordprocessingDrawing" xmlns:w10="urn:schemas-microsoft-com:office:word" xmlns:w="http://schemas.openxmlformats.org/wordprocessingml/2006/main" xmlns:w14="http://schemas.microsoft.com/office/word/2010/wordml" xmlns:w15="http://schemas.microsoft.com/office/word/2012/wordml" xmlns:w16cex="http://schemas.microsoft.com/office/word/2018/wordml/cex" xmlns:w16cid="http://schemas.microsoft.com/office/word/2016/wordml/cid" xmlns:w16="http://schemas.microsoft.com/office/word/2018/wordml" xmlns:w16du="http://schemas.microsoft.com/office/word/2023/wordml/word16du" xmlns:w16sdtdh="http://schemas.microsoft.com/office/word/2020/wordml/sdtdatahash" xmlns:w16se="http://schemas.microsoft.com/office/word/2015/wordml/symex" xmlns:wpg="http://schemas.microsoft.com/office/word/2010/wordprocessingGroup" xmlns:wpi="http://schemas.microsoft.com/office/word/2010/wordprocessingInk" xmlns:wne="http://schemas.microsoft.com/office/word/2006/wordml" xmlns:wps="http://schemas.microsoft.com/office/word/2010/wordprocessingShape" mc:Ignorable="w14 w15 w16se w16cid w16 w16cex w16sdtdh wp14">
+  <w:endnote w:type="separator" w:id="-1">
+    <w:p>
       <w:pPr>
-        <w:ind w:left="720" w:hanging="360"/>
+        <w:spacing w:line="240" w:lineRule="auto"/>
       </w:pPr>
-      <w:rPr>
-        <w:rFonts w:ascii="Times New Roman" w:eastAsia="Times New Roman" w:hAnsi="Times New Roman" w:cs="Times New Roman"/>
-      </w:rPr>
-    </w:lvl>
-    <w:lvl w:ilvl="1">
-      <w:start w:val="1"/>
-      <w:numFmt w:val="lowerLetter"/>
-      <w:suff w:val="tab"/>
-      <w:lvlText w:val="%2."/>
-      <w:lvlJc w:val="right"/>
+      <w:r>
+        <w:separator/>
+      </w:r>
+    </w:p>
+  </w:endnote>
+  <w:endnote w:type="continuationSeparator" w:id="0">
+    <w:p>
       <w:pPr>
-        <w:ind w:left="1440" w:hanging="360"/>
+        <w:spacing w:line="240" w:lineRule="auto"/>
       </w:pPr>
-      <w:rPr>
-        <w:rFonts w:ascii="Times New Roman" w:eastAsia="Times New Roman" w:hAnsi="Times New Roman" w:cs="Times New Roman"/>
-      </w:rPr>
-    </w:lvl>
-    <w:lvl w:ilvl="2">
-      <w:start w:val="1"/>
-      <w:numFmt w:val="lowerRoman"/>
-      <w:suff w:val="tab"/>
-      <w:lvlText w:val="%3."/>
-      <w:lvlJc w:val="left"/>
+      <w:r>
+        <w:continuationSeparator/>
+      </w:r>
+    </w:p>
+  </w:endnote>
+</w:endnotes>
+</file>
+
+<file path=word/footnotes.xml><?xml version="1.0" encoding="utf-8"?>
+<w:footnotes xmlns:wpc="http://schemas.microsoft.com/office/word/2010/wordprocessingCanvas" xmlns:cx="http://schemas.microsoft.com/office/drawing/2014/chartex" xmlns:cx1="http://schemas.microsoft.com/office/drawing/2015/9/8/chartex" xmlns:cx2="http://schemas.microsoft.com/office/drawing/2015/10/21/chartex" xmlns:cx3="http://schemas.microsoft.com/office/drawing/2016/5/9/chartex" xmlns:cx4="http://schemas.microsoft.com/office/drawing/2016/5/10/chartex" xmlns:cx5="http://schemas.microsoft.com/office/drawing/2016/5/11/chartex" xmlns:cx6="http://schemas.microsoft.com/office/drawing/2016/5/12/chartex" xmlns:cx7="http://schemas.microsoft.com/office/drawing/2016/5/13/chartex" xmlns:cx8="http://schemas.microsoft.com/office/drawing/2016/5/14/chartex" xmlns:mc="http://schemas.openxmlformats.org/markup-compatibility/2006" xmlns:aink="http://schemas.microsoft.com/office/drawing/2016/ink" xmlns:am3d="http://schemas.microsoft.com/office/drawing/2017/model3d" xmlns:o="urn:schemas-microsoft-com:office:office" xmlns:oel="http://schemas.microsoft.com/office/2019/extlst" xmlns:r="http://schemas.openxmlformats.org/officeDocument/2006/relationships" xmlns:m="http://schemas.openxmlformats.org/officeDocument/2006/math" xmlns:v="urn:schemas-microsoft-com:vml" xmlns:wp14="http://schemas.microsoft.com/office/word/2010/wordprocessingDrawing" xmlns:wp="http://schemas.openxmlformats.org/drawingml/2006/wordprocessingDrawing" xmlns:w10="urn:schemas-microsoft-com:office:word" xmlns:w="http://schemas.openxmlformats.org/wordprocessingml/2006/main" xmlns:w14="http://schemas.microsoft.com/office/word/2010/wordml" xmlns:w15="http://schemas.microsoft.com/office/word/2012/wordml" xmlns:w16cex="http://schemas.microsoft.com/office/word/2018/wordml/cex" xmlns:w16cid="http://schemas.microsoft.com/office/word/2016/wordml/cid" xmlns:w16="http://schemas.microsoft.com/office/word/2018/wordml" xmlns:w16du="http://schemas.microsoft.com/office/word/2023/wordml/word16du" xmlns:w16sdtdh="http://schemas.microsoft.com/office/word/2020/wordml/sdtdatahash" xmlns:w16se="http://schemas.microsoft.com/office/word/2015/wordml/symex" xmlns:wpg="http://schemas.microsoft.com/office/word/2010/wordprocessingGroup" xmlns:wpi="http://schemas.microsoft.com/office/word/2010/wordprocessingInk" xmlns:wne="http://schemas.microsoft.com/office/word/2006/wordml" xmlns:wps="http://schemas.microsoft.com/office/word/2010/wordprocessingShape" mc:Ignorable="w14 w15 w16se w16cid w16 w16cex w16sdtdh wp14">
+  <w:footnote w:type="separator" w:id="-1">
+    <w:p>
       <w:pPr>
-        <w:ind w:left="2160" w:hanging="360"/>
+        <w:spacing w:line="240" w:lineRule="auto"/>
       </w:pPr>
-      <w:rPr>
-        <w:rFonts w:ascii="Times New Roman" w:eastAsia="Times New Roman" w:hAnsi="Times New Roman" w:cs="Times New Roman"/>
-      </w:rPr>
-    </w:lvl>
-    <w:lvl w:ilvl="3">
-      <w:start w:val="1"/>
-      <w:numFmt w:val="decimal"/>
-      <w:suff w:val="tab"/>
-      <w:lvlText w:val="%4."/>
-      <w:lvlJc w:val="left"/>
+      <w:r>
+        <w:separator/>
+      </w:r>
+    </w:p>
+  </w:footnote>
+  <w:footnote w:type="continuationSeparator" w:id="0">
+    <w:p>
       <w:pPr>
-        <w:ind w:left="2880" w:hanging="360"/>
+        <w:spacing w:line="240" w:lineRule="auto"/>
       </w:pPr>
-      <w:rPr>
-        <w:rFonts w:ascii="Times New Roman" w:eastAsia="Times New Roman" w:hAnsi="Times New Roman" w:cs="Times New Roman"/>
-      </w:rPr>
-    </w:lvl>
-    <w:lvl w:ilvl="4">
-      <w:start w:val="1"/>
-      <w:numFmt w:val="lowerLetter"/>
-      <w:suff w:val="tab"/>
-      <w:lvlText w:val="%5."/>
-      <w:lvlJc w:val="right"/>
-      <w:pPr>
-        <w:ind w:left="3600" w:hanging="360"/>
-      </w:pPr>
-      <w:rPr>
-        <w:rFonts w:ascii="Times New Roman" w:eastAsia="Times New Roman" w:hAnsi="Times New Roman" w:cs="Times New Roman"/>
-      </w:rPr>
-    </w:lvl>
-    <w:lvl w:ilvl="5">
-      <w:start w:val="1"/>
-      <w:numFmt w:val="lowerRoman"/>
-      <w:suff w:val="tab"/>
-      <w:lvlText w:val="%6."/>
-      <w:lvlJc w:val="left"/>
-      <w:pPr>
-        <w:ind w:left="4320" w:hanging="360"/>
-      </w:pPr>
-      <w:rPr>
-        <w:rFonts w:ascii="Times New Roman" w:eastAsia="Times New Roman" w:hAnsi="Times New Roman" w:cs="Times New Roman"/>
-      </w:rPr>
-    </w:lvl>
-    <w:lvl w:ilvl="6">
-      <w:start w:val="1"/>
-      <w:numFmt w:val="decimal"/>
-      <w:suff w:val="tab"/>
-      <w:lvlText w:val="%7."/>
-      <w:lvlJc w:val="left"/>
-      <w:pPr>
-        <w:ind w:left="5040" w:hanging="360"/>
-      </w:pPr>
-      <w:rPr>
-        <w:rFonts w:ascii="Times New Roman" w:eastAsia="Times New Roman" w:hAnsi="Times New Roman" w:cs="Times New Roman"/>
-      </w:rPr>
-    </w:lvl>
-    <w:lvl w:ilvl="7">
-      <w:start w:val="1"/>
-      <w:numFmt w:val="lowerLetter"/>
-      <w:suff w:val="tab"/>
-      <w:lvlText w:val="%8."/>
-      <w:lvlJc w:val="right"/>
-      <w:pPr>
-        <w:ind w:left="5760" w:hanging="360"/>
-      </w:pPr>
-      <w:rPr>
-        <w:rFonts w:ascii="Times New Roman" w:eastAsia="Times New Roman" w:hAnsi="Times New Roman" w:cs="Times New Roman"/>
-      </w:rPr>
-    </w:lvl>
-    <w:lvl w:ilvl="8">
-      <w:start w:val="1"/>
-      <w:numFmt w:val="lowerRoman"/>
-      <w:suff w:val="tab"/>
-      <w:lvlText w:val="%9."/>
-      <w:lvlJc w:val="left"/>
-      <w:pPr>
-        <w:ind w:left="6480" w:hanging="360"/>
-      </w:pPr>
-      <w:rPr>
-        <w:rFonts w:ascii="Times New Roman" w:eastAsia="Times New Roman" w:hAnsi="Times New Roman" w:cs="Times New Roman"/>
-      </w:rPr>
-    </w:lvl>
-  </w:abstractNum>
-  <w:abstractNum w:abstractNumId="1">
-    <w:multiLevelType w:val="multilevel"/>
-    <w:lvl w:ilvl="0">
-      <w:start w:val="1"/>
-      <w:numFmt w:val="bullet"/>
-      <w:suff w:val="tab"/>
-      <w:lvlText w:val=""/>
-      <w:lvlJc w:val="left"/>
-      <w:pPr>
-        <w:ind w:left="720" w:hanging="360"/>
-      </w:pPr>
-      <w:rPr>
-        <w:rFonts w:ascii="Symbol" w:eastAsia="Symbol" w:hAnsi="Symbol" w:cs="Symbol"/>
-      </w:rPr>
-    </w:lvl>
-    <w:lvl w:ilvl="1">
-      <w:start w:val="1"/>
-      <w:numFmt w:val="bullet"/>
-      <w:suff w:val="tab"/>
-      <w:lvlText w:val="o"/>
-      <w:lvlJc w:val="left"/>
-      <w:pPr>
-        <w:ind w:left="1440" w:hanging="360"/>
-      </w:pPr>
-      <w:rPr>
-        <w:rFonts w:ascii="Courier New" w:eastAsia="Courier New" w:hAnsi="Courier New" w:cs="Courier New"/>
-      </w:rPr>
-    </w:lvl>
-    <w:lvl w:ilvl="2">
-      <w:start w:val="1"/>
-      <w:numFmt w:val="bullet"/>
-      <w:suff w:val="tab"/>
-      <w:lvlText w:val=""/>
-      <w:lvlJc w:val="left"/>
-      <w:pPr>
-        <w:ind w:left="2160" w:hanging="360"/>
-      </w:pPr>
-      <w:rPr>
-        <w:rFonts w:ascii="Wingdings" w:eastAsia="Wingdings" w:hAnsi="Wingdings" w:cs="Wingdings"/>
-      </w:rPr>
-    </w:lvl>
-    <w:lvl w:ilvl="3">
-      <w:start w:val="1"/>
-      <w:numFmt w:val="bullet"/>
-      <w:suff w:val="tab"/>
-      <w:lvlText w:val=""/>
-      <w:lvlJc w:val="left"/>
-      <w:pPr>
-        <w:ind w:left="2880" w:hanging="360"/>
-      </w:pPr>
-      <w:rPr>
-        <w:rFonts w:ascii="Symbol" w:eastAsia="Symbol" w:hAnsi="Symbol" w:cs="Symbol"/>
-      </w:rPr>
-    </w:lvl>
-    <w:lvl w:ilvl="4">
-      <w:start w:val="1"/>
-      <w:numFmt w:val="bullet"/>
-      <w:suff w:val="tab"/>
-      <w:lvlText w:val="o"/>
-      <w:lvlJc w:val="left"/>
-      <w:pPr>
-        <w:ind w:left="3600" w:hanging="360"/>
-      </w:pPr>
-      <w:rPr>
-        <w:rFonts w:ascii="Courier New" w:eastAsia="Courier New" w:hAnsi="Courier New" w:cs="Courier New"/>
-      </w:rPr>
-    </w:lvl>
-    <w:lvl w:ilvl="5">
-      <w:start w:val="1"/>
-      <w:numFmt w:val="bullet"/>
-      <w:suff w:val="tab"/>
-      <w:lvlText w:val=""/>
-      <w:lvlJc w:val="left"/>
-      <w:pPr>
-        <w:ind w:left="4320" w:hanging="360"/>
-      </w:pPr>
-      <w:rPr>
-        <w:rFonts w:ascii="Wingdings" w:eastAsia="Wingdings" w:hAnsi="Wingdings" w:cs="Wingdings"/>
-      </w:rPr>
-    </w:lvl>
-    <w:lvl w:ilvl="6">
-      <w:start w:val="1"/>
-      <w:numFmt w:val="bullet"/>
-      <w:suff w:val="tab"/>
-      <w:lvlText w:val=""/>
-      <w:lvlJc w:val="left"/>
-      <w:pPr>
-        <w:ind w:left="5040" w:hanging="360"/>
-      </w:pPr>
-      <w:rPr>
-        <w:rFonts w:ascii="Symbol" w:eastAsia="Symbol" w:hAnsi="Symbol" w:cs="Symbol"/>
-      </w:rPr>
-    </w:lvl>
-    <w:lvl w:ilvl="7">
-      <w:start w:val="1"/>
-      <w:numFmt w:val="bullet"/>
-      <w:suff w:val="tab"/>
-      <w:lvlText w:val="o"/>
-      <w:lvlJc w:val="left"/>
-      <w:pPr>
-        <w:ind w:left="5760" w:hanging="360"/>
-      </w:pPr>
-      <w:rPr>
-        <w:rFonts w:ascii="Courier New" w:eastAsia="Courier New" w:hAnsi="Courier New" w:cs="Courier New"/>
-      </w:rPr>
-    </w:lvl>
-    <w:lvl w:ilvl="8">
-      <w:start w:val="1"/>
-      <w:numFmt w:val="bullet"/>
-      <w:suff w:val="tab"/>
-      <w:lvlText w:val=""/>
-      <w:lvlJc w:val="left"/>
-      <w:pPr>
-        <w:ind w:left="6480" w:hanging="360"/>
-      </w:pPr>
-      <w:rPr>
-        <w:rFonts w:ascii="Wingdings" w:eastAsia="Wingdings" w:hAnsi="Wingdings" w:cs="Wingdings"/>
-      </w:rPr>
-    </w:lvl>
-  </w:abstractNum>
-  <w:num w:numId="1">
-    <w:abstractNumId w:val="0"/>
-  </w:num>
-  <w:num w:numId="2">
-    <w:abstractNumId w:val="1"/>
-  </w:num>
-</w:numbering>
+      <w:r>
+        <w:continuationSeparator/>
+      </w:r>
+    </w:p>
+  </w:footnote>
+</w:footnotes>
 </file>
 
 <file path=word/styles.xml><?xml version="1.0" encoding="utf-8"?>
-<w:styles xmlns:mc="http://schemas.openxmlformats.org/markup-compatibility/2006" xmlns:r="http://schemas.openxmlformats.org/officeDocument/2006/relationships" xmlns:w="http://schemas.openxmlformats.org/wordprocessingml/2006/main" xmlns:w14="http://schemas.microsoft.com/office/word/2010/wordml" mc:Ignorable="w14">
+<w:styles xmlns:mc="http://schemas.openxmlformats.org/markup-compatibility/2006" xmlns:r="http://schemas.openxmlformats.org/officeDocument/2006/relationships" xmlns:w="http://schemas.openxmlformats.org/wordprocessingml/2006/main" xmlns:w14="http://schemas.microsoft.com/office/word/2010/wordml" xmlns:w15="http://schemas.microsoft.com/office/word/2012/wordml" xmlns:w16cex="http://schemas.microsoft.com/office/word/2018/wordml/cex" xmlns:w16cid="http://schemas.microsoft.com/office/word/2016/wordml/cid" xmlns:w16="http://schemas.microsoft.com/office/word/2018/wordml" xmlns:w16sdtdh="http://schemas.microsoft.com/office/word/2020/wordml/sdtdatahash" xmlns:w16se="http://schemas.microsoft.com/office/word/2015/wordml/symex" mc:Ignorable="w14 w15 w16se w16cid w16 w16cex w16sdtdh">
   <w:docDefaults>
     <w:rPrDefault>
       <w:rPr>
-        <w:rFonts w:ascii="等线" w:eastAsia="等线" w:hAnsi="等线" w:asciiTheme="minorHAnsi" w:eastAsiaTheme="minorEastAsia" w:hAnsiTheme="minorHAnsi" w:cs="Arial" w:cstheme="minorBidi"/>
+        <w:rFonts w:asciiTheme="minorHAnsi" w:eastAsiaTheme="minorEastAsia" w:hAnsiTheme="minorHAnsi" w:cstheme="minorBidi"/>
         <w:kern w:val="2"/>
         <w:sz w:val="21"/>
         <w:szCs w:val="22"/>
@@ -301,9 +96,9 @@
     <w:pPrDefault/>
   </w:docDefaults>
   <w:latentStyles w:defLockedState="0" w:defUIPriority="99" w:defSemiHidden="0" w:defUnhideWhenUsed="0" w:defQFormat="0" w:count="376">
-    <w:lsdException w:name="Normal" w:uiPriority="0" w:qFormat="1"/>
-    <w:lsdException w:name="heading 1" w:uiPriority="9" w:qFormat="1"/>
-    <w:lsdException w:name="heading 2" w:semiHidden="1" w:uiPriority="9" w:unhideWhenUsed="1" w:qFormat="1"/>
+    <w:lsdException w:name="Normal" w:uiPriority="0"/>
+    <w:lsdException w:name="heading 1" w:uiPriority="9"/>
+    <w:lsdException w:name="heading 2" w:semiHidden="1" w:uiPriority="9" w:unhideWhenUsed="1"/>
     <w:lsdException w:name="heading 3" w:semiHidden="1" w:uiPriority="9" w:unhideWhenUsed="1" w:qFormat="1"/>
     <w:lsdException w:name="heading 4" w:semiHidden="1" w:uiPriority="9" w:unhideWhenUsed="1" w:qFormat="1"/>
     <w:lsdException w:name="heading 5" w:semiHidden="1" w:uiPriority="9" w:unhideWhenUsed="1" w:qFormat="1"/>
@@ -363,7 +158,7 @@
     <w:lsdException w:name="List Number 3" w:semiHidden="1" w:unhideWhenUsed="1"/>
     <w:lsdException w:name="List Number 4" w:semiHidden="1" w:unhideWhenUsed="1"/>
     <w:lsdException w:name="List Number 5" w:semiHidden="1" w:unhideWhenUsed="1"/>
-    <w:lsdException w:name="Title" w:uiPriority="10" w:qFormat="1"/>
+    <w:lsdException w:name="Title" w:uiPriority="10"/>
     <w:lsdException w:name="Closing" w:semiHidden="1" w:unhideWhenUsed="1"/>
     <w:lsdException w:name="Signature" w:semiHidden="1" w:unhideWhenUsed="1"/>
     <w:lsdException w:name="Default Paragraph Font" w:semiHidden="1" w:uiPriority="1" w:unhideWhenUsed="1"/>
@@ -375,11 +170,12 @@
     <w:lsdException w:name="List Continue 4" w:semiHidden="1" w:unhideWhenUsed="1"/>
     <w:lsdException w:name="List Continue 5" w:semiHidden="1" w:unhideWhenUsed="1"/>
     <w:lsdException w:name="Message Header" w:semiHidden="1" w:unhideWhenUsed="1"/>
-    <w:lsdException w:name="Subtitle" w:uiPriority="11" w:qFormat="1"/>
+    <w:lsdException w:name="Subtitle" w:uiPriority="11"/>
     <w:lsdException w:name="Salutation" w:semiHidden="1" w:unhideWhenUsed="1"/>
     <w:lsdException w:name="Date" w:semiHidden="1" w:unhideWhenUsed="1"/>
     <w:lsdException w:name="Body Text First Indent" w:semiHidden="1" w:unhideWhenUsed="1"/>
     <w:lsdException w:name="Body Text First Indent 2" w:semiHidden="1" w:unhideWhenUsed="1"/>
+    <w:lsdException w:name="Note Heading" w:semiHidden="1" w:unhideWhenUsed="1"/>
     <w:lsdException w:name="Body Text 2" w:semiHidden="1" w:unhideWhenUsed="1"/>
     <w:lsdException w:name="Body Text 3" w:semiHidden="1" w:unhideWhenUsed="1"/>
     <w:lsdException w:name="Body Text Indent 2" w:semiHidden="1" w:unhideWhenUsed="1"/>
@@ -387,8 +183,8 @@
     <w:lsdException w:name="Block Text" w:semiHidden="1" w:unhideWhenUsed="1"/>
     <w:lsdException w:name="Hyperlink" w:semiHidden="1" w:unhideWhenUsed="1"/>
     <w:lsdException w:name="FollowedHyperlink" w:semiHidden="1" w:unhideWhenUsed="1"/>
-    <w:lsdException w:name="Strong" w:uiPriority="22" w:qFormat="1"/>
-    <w:lsdException w:name="Emphasis" w:uiPriority="20" w:qFormat="1"/>
+    <w:lsdException w:name="Strong" w:uiPriority="22"/>
+    <w:lsdException w:name="Emphasis" w:uiPriority="20"/>
     <w:lsdException w:name="Document Map" w:semiHidden="1" w:unhideWhenUsed="1"/>
     <w:lsdException w:name="Plain Text" w:semiHidden="1" w:unhideWhenUsed="1"/>
     <w:lsdException w:name="E-mail Signature" w:semiHidden="1" w:unhideWhenUsed="1"/>
@@ -403,6 +199,7 @@
     <w:lsdException w:name="HTML Keyboard" w:semiHidden="1" w:unhideWhenUsed="1"/>
     <w:lsdException w:name="HTML Preformatted" w:semiHidden="1" w:unhideWhenUsed="1"/>
     <w:lsdException w:name="HTML Sample" w:semiHidden="1" w:unhideWhenUsed="1"/>
+    <w:lsdException w:name="HTML Typewriter" w:semiHidden="1" w:unhideWhenUsed="1"/>
     <w:lsdException w:name="HTML Variable" w:semiHidden="1" w:unhideWhenUsed="1"/>
     <w:lsdException w:name="Normal Table" w:semiHidden="1" w:unhideWhenUsed="1"/>
     <w:lsdException w:name="annotation subject" w:semiHidden="1" w:unhideWhenUsed="1"/>
@@ -456,7 +253,7 @@
     <w:lsdException w:name="Table Grid" w:uiPriority="39"/>
     <w:lsdException w:name="Table Theme" w:semiHidden="1" w:unhideWhenUsed="1"/>
     <w:lsdException w:name="Placeholder Text" w:semiHidden="1"/>
-    <w:lsdException w:name="No Spacing" w:uiPriority="1" w:qFormat="1"/>
+    <w:lsdException w:name="No Spacing" w:uiPriority="1"/>
     <w:lsdException w:name="Light Shading" w:uiPriority="60"/>
     <w:lsdException w:name="Light List" w:uiPriority="61"/>
     <w:lsdException w:name="Light Grid" w:uiPriority="62"/>
@@ -478,9 +275,9 @@
     <w:lsdException w:name="Medium Shading 2 Accent 1" w:uiPriority="64"/>
     <w:lsdException w:name="Medium List 1 Accent 1" w:uiPriority="65"/>
     <w:lsdException w:name="Revision" w:semiHidden="1"/>
-    <w:lsdException w:name="List Paragraph" w:uiPriority="34" w:qFormat="1"/>
-    <w:lsdException w:name="Quote" w:uiPriority="29" w:qFormat="1"/>
-    <w:lsdException w:name="Intense Quote" w:uiPriority="30" w:qFormat="1"/>
+    <w:lsdException w:name="List Paragraph" w:uiPriority="34"/>
+    <w:lsdException w:name="Quote" w:uiPriority="29"/>
+    <w:lsdException w:name="Intense Quote" w:uiPriority="30"/>
     <w:lsdException w:name="Medium List 2 Accent 1" w:uiPriority="66"/>
     <w:lsdException w:name="Medium Grid 1 Accent 1" w:uiPriority="67"/>
     <w:lsdException w:name="Medium Grid 2 Accent 1" w:uiPriority="68"/>
@@ -559,11 +356,11 @@
     <w:lsdException w:name="Colorful Shading Accent 6" w:uiPriority="71"/>
     <w:lsdException w:name="Colorful List Accent 6" w:uiPriority="72"/>
     <w:lsdException w:name="Colorful Grid Accent 6" w:uiPriority="73"/>
-    <w:lsdException w:name="Subtle Emphasis" w:uiPriority="19" w:qFormat="1"/>
-    <w:lsdException w:name="Intense Emphasis" w:uiPriority="21" w:qFormat="1"/>
-    <w:lsdException w:name="Subtle Reference" w:uiPriority="31" w:qFormat="1"/>
-    <w:lsdException w:name="Intense Reference" w:uiPriority="32" w:qFormat="1"/>
-    <w:lsdException w:name="Book Title" w:uiPriority="33" w:qFormat="1"/>
+    <w:lsdException w:name="Subtle Emphasis" w:uiPriority="19"/>
+    <w:lsdException w:name="Intense Emphasis" w:uiPriority="21"/>
+    <w:lsdException w:name="Subtle Reference" w:uiPriority="31"/>
+    <w:lsdException w:name="Intense Reference" w:uiPriority="32"/>
+    <w:lsdException w:name="Book Title" w:uiPriority="33"/>
     <w:lsdException w:name="Bibliography" w:semiHidden="1" w:uiPriority="37" w:unhideWhenUsed="1"/>
     <w:lsdException w:name="TOC Heading" w:semiHidden="1" w:uiPriority="39" w:unhideWhenUsed="1" w:qFormat="1"/>
     <w:lsdException w:name="Plain Table 1" w:uiPriority="41"/>
@@ -670,16 +467,20 @@
     <w:lsdException w:name="List Table 5 Dark Accent 6" w:uiPriority="50"/>
     <w:lsdException w:name="List Table 6 Colorful Accent 6" w:uiPriority="51"/>
     <w:lsdException w:name="List Table 7 Colorful Accent 6" w:uiPriority="52"/>
+    <w:lsdException w:name="Mention" w:semiHidden="1" w:unhideWhenUsed="1"/>
+    <w:lsdException w:name="Smart Hyperlink" w:semiHidden="1" w:unhideWhenUsed="1"/>
+    <w:lsdException w:name="Hashtag" w:semiHidden="1" w:unhideWhenUsed="1"/>
+    <w:lsdException w:name="Unresolved Mention" w:semiHidden="1" w:unhideWhenUsed="1"/>
+    <w:lsdException w:name="Smart Link" w:semiHidden="1" w:unhideWhenUsed="1"/>
   </w:latentStyles>
-  <w:style w:type="paragraph" w:default="1" w:styleId="Normal">
+  <w:style w:type="paragraph" w:default="1" w:styleId="a">
     <w:name w:val="Normal"/>
-    <w:next w:val="Heading2"/>
-    <w:qFormat/>
+    <w:next w:val="2"/>
     <w:rsid w:val="005A0BF5"/>
     <w:pPr>
       <w:widowControl w:val="0"/>
       <w:spacing w:line="360" w:lineRule="auto"/>
-      <w:ind w:firstLine="480" w:firstLineChars="200"/>
+      <w:ind w:firstLineChars="200" w:firstLine="480"/>
       <w:jc w:val="both"/>
     </w:pPr>
     <w:rPr>
@@ -688,15 +489,14 @@
       <w:szCs w:val="24"/>
     </w:rPr>
   </w:style>
-  <w:style w:type="paragraph" w:styleId="Heading2">
-    <w:name w:val="Heading 2"/>
-    <w:basedOn w:val="Normal"/>
-    <w:next w:val="Normal"/>
-    <w:link w:val="Heading2Char"/>
+  <w:style w:type="paragraph" w:styleId="2">
+    <w:name w:val="heading 2"/>
+    <w:basedOn w:val="a"/>
+    <w:next w:val="a"/>
+    <w:link w:val="20"/>
     <w:uiPriority w:val="9"/>
     <w:semiHidden/>
     <w:unhideWhenUsed/>
-    <w:qFormat/>
     <w:rsid w:val="005A0BF5"/>
     <w:pPr>
       <w:keepNext/>
@@ -705,26 +505,24 @@
       <w:outlineLvl w:val="1"/>
     </w:pPr>
     <w:rPr>
-      <w:rFonts w:ascii="等线 Light" w:eastAsia="等线 Light" w:hAnsi="等线 Light" w:asciiTheme="majorHAnsi" w:eastAsiaTheme="majorEastAsia" w:hAnsiTheme="majorHAnsi" w:cs="Times New Roman" w:cstheme="majorBidi"/>
+      <w:rFonts w:asciiTheme="majorHAnsi" w:eastAsiaTheme="majorEastAsia" w:hAnsiTheme="majorHAnsi" w:cstheme="majorBidi"/>
       <w:b/>
       <w:bCs/>
       <w:sz w:val="32"/>
       <w:szCs w:val="32"/>
     </w:rPr>
   </w:style>
-  <w:style w:type="character" w:default="1" w:styleId="DefaultParagraphFont">
+  <w:style w:type="character" w:default="1" w:styleId="a0">
     <w:name w:val="Default Paragraph Font"/>
     <w:uiPriority w:val="1"/>
     <w:semiHidden/>
     <w:unhideWhenUsed/>
-    <w:rPr/>
-  </w:style>
-  <w:style w:type="table" w:default="1" w:styleId="NormalTable">
+  </w:style>
+  <w:style w:type="table" w:default="1" w:styleId="a1">
     <w:name w:val="Normal Table"/>
     <w:uiPriority w:val="99"/>
     <w:semiHidden/>
     <w:unhideWhenUsed/>
-    <w:rPr/>
     <w:tblPr>
       <w:tblInd w:w="0" w:type="dxa"/>
       <w:tblCellMar>
@@ -735,17 +533,16 @@
       </w:tblCellMar>
     </w:tblPr>
   </w:style>
-  <w:style w:type="numbering" w:styleId="NoList">
+  <w:style w:type="numbering" w:default="1" w:styleId="a2">
     <w:name w:val="No List"/>
     <w:uiPriority w:val="99"/>
     <w:semiHidden/>
     <w:unhideWhenUsed/>
-    <w:rPr/>
-  </w:style>
-  <w:style w:type="paragraph" w:styleId="Header">
-    <w:name w:val="Header"/>
-    <w:basedOn w:val="Normal"/>
-    <w:link w:val="HeaderChar"/>
+  </w:style>
+  <w:style w:type="paragraph" w:styleId="a3">
+    <w:name w:val="header"/>
+    <w:basedOn w:val="a"/>
+    <w:link w:val="a4"/>
     <w:uiPriority w:val="99"/>
     <w:unhideWhenUsed/>
     <w:rsid w:val="005A0BF5"/>
@@ -756,19 +553,19 @@
       </w:tabs>
       <w:snapToGrid w:val="0"/>
       <w:spacing w:line="240" w:lineRule="auto"/>
-      <w:ind w:firstLine="0" w:firstLineChars="0"/>
+      <w:ind w:firstLineChars="0" w:firstLine="0"/>
       <w:jc w:val="center"/>
     </w:pPr>
     <w:rPr>
-      <w:rFonts w:ascii="等线" w:eastAsia="等线" w:hAnsi="等线" w:asciiTheme="minorHAnsi" w:eastAsiaTheme="minorEastAsia" w:hAnsiTheme="minorHAnsi" w:cs="Arial" w:cstheme="minorBidi"/>
+      <w:rFonts w:asciiTheme="minorHAnsi" w:eastAsiaTheme="minorEastAsia" w:hAnsiTheme="minorHAnsi" w:cstheme="minorBidi"/>
       <w:sz w:val="18"/>
       <w:szCs w:val="18"/>
     </w:rPr>
   </w:style>
-  <w:style w:type="character" w:customStyle="1" w:styleId="HeaderChar">
-    <w:name w:val="Header Char"/>
-    <w:basedOn w:val="DefaultParagraphFont"/>
-    <w:link w:val="Header"/>
+  <w:style w:type="character" w:customStyle="1" w:styleId="a4">
+    <w:name w:val="页眉 字符"/>
+    <w:basedOn w:val="a0"/>
+    <w:link w:val="a3"/>
     <w:uiPriority w:val="99"/>
     <w:rsid w:val="005A0BF5"/>
     <w:rPr>
@@ -776,10 +573,10 @@
       <w:szCs w:val="18"/>
     </w:rPr>
   </w:style>
-  <w:style w:type="paragraph" w:styleId="Footer">
-    <w:name w:val="Footer"/>
-    <w:basedOn w:val="Normal"/>
-    <w:link w:val="FooterChar"/>
+  <w:style w:type="paragraph" w:styleId="a5">
+    <w:name w:val="footer"/>
+    <w:basedOn w:val="a"/>
+    <w:link w:val="a6"/>
     <w:uiPriority w:val="99"/>
     <w:unhideWhenUsed/>
     <w:rsid w:val="005A0BF5"/>
@@ -790,19 +587,19 @@
       </w:tabs>
       <w:snapToGrid w:val="0"/>
       <w:spacing w:line="240" w:lineRule="auto"/>
-      <w:ind w:firstLine="0" w:firstLineChars="0"/>
+      <w:ind w:firstLineChars="0" w:firstLine="0"/>
       <w:jc w:val="left"/>
     </w:pPr>
     <w:rPr>
-      <w:rFonts w:ascii="等线" w:eastAsia="等线" w:hAnsi="等线" w:asciiTheme="minorHAnsi" w:eastAsiaTheme="minorEastAsia" w:hAnsiTheme="minorHAnsi" w:cs="Arial" w:cstheme="minorBidi"/>
+      <w:rFonts w:asciiTheme="minorHAnsi" w:eastAsiaTheme="minorEastAsia" w:hAnsiTheme="minorHAnsi" w:cstheme="minorBidi"/>
       <w:sz w:val="18"/>
       <w:szCs w:val="18"/>
     </w:rPr>
   </w:style>
-  <w:style w:type="character" w:customStyle="1" w:styleId="FooterChar">
-    <w:name w:val="Footer Char"/>
-    <w:basedOn w:val="DefaultParagraphFont"/>
-    <w:link w:val="Footer"/>
+  <w:style w:type="character" w:customStyle="1" w:styleId="a6">
+    <w:name w:val="页脚 字符"/>
+    <w:basedOn w:val="a0"/>
+    <w:link w:val="a5"/>
     <w:uiPriority w:val="99"/>
     <w:rsid w:val="005A0BF5"/>
     <w:rPr>
@@ -810,58 +607,67 @@
       <w:szCs w:val="18"/>
     </w:rPr>
   </w:style>
-  <w:style w:type="character" w:customStyle="1" w:styleId="Heading2Char">
-    <w:name w:val="Heading 2 Char"/>
-    <w:basedOn w:val="DefaultParagraphFont"/>
-    <w:link w:val="Heading2"/>
+  <w:style w:type="character" w:customStyle="1" w:styleId="20">
+    <w:name w:val="标题 2 字符"/>
+    <w:basedOn w:val="a0"/>
+    <w:link w:val="2"/>
     <w:uiPriority w:val="9"/>
     <w:semiHidden/>
     <w:rsid w:val="005A0BF5"/>
     <w:rPr>
-      <w:rFonts w:ascii="等线 Light" w:eastAsia="等线 Light" w:hAnsi="等线 Light" w:asciiTheme="majorHAnsi" w:eastAsiaTheme="majorEastAsia" w:hAnsiTheme="majorHAnsi" w:cs="Times New Roman" w:cstheme="majorBidi"/>
+      <w:rFonts w:asciiTheme="majorHAnsi" w:eastAsiaTheme="majorEastAsia" w:hAnsiTheme="majorHAnsi" w:cstheme="majorBidi"/>
       <w:b/>
       <w:bCs/>
       <w:sz w:val="32"/>
       <w:szCs w:val="32"/>
     </w:rPr>
   </w:style>
-  <w:style w:type="paragraph" w:customStyle="1" w:styleId="Custom_style01">
-    <w:name w:val="Custom_style01"/>
-    <w:basedOn w:val="Normal"/>
-    <w:link w:val="Custom_style01Char"/>
-    <w:qFormat/>
-    <w:rsid w:val="005A0BF5"/>
+  <w:style w:type="character" w:styleId="a7">
+    <w:name w:val="Strong"/>
+    <w:basedOn w:val="a0"/>
+    <w:uiPriority w:val="22"/>
+    <w:rsid w:val="00482C75"/>
+    <w:rPr>
+      <w:b/>
+      <w:bCs/>
+    </w:rPr>
+  </w:style>
+  <w:style w:type="paragraph" w:styleId="a8">
+    <w:name w:val="No Spacing"/>
+    <w:uiPriority w:val="1"/>
+    <w:rsid w:val="00482C75"/>
     <w:pPr>
-      <w:ind w:firstLine="0" w:firstLineChars="0"/>
-      <w:jc w:val="right"/>
+      <w:widowControl w:val="0"/>
+      <w:ind w:firstLineChars="200" w:firstLine="480"/>
+      <w:jc w:val="both"/>
     </w:pPr>
-    <w:rPr/>
-  </w:style>
-  <w:style w:type="character" w:customStyle="1" w:styleId="Custom_style01Char">
-    <w:name w:val="Custom_style01 Char"/>
-    <w:basedOn w:val="DefaultParagraphFont"/>
-    <w:link w:val="Custom_style01"/>
-    <w:rsid w:val="005A0BF5"/>
     <w:rPr>
       <w:rFonts w:ascii="Times New Roman" w:eastAsia="宋体" w:hAnsi="Times New Roman" w:cs="Times New Roman"/>
       <w:sz w:val="24"/>
       <w:szCs w:val="24"/>
     </w:rPr>
   </w:style>
-  <w:style w:type="table" w:styleId="TableGrid">
-    <w:name w:val="Table Grid"/>
-    <w:basedOn w:val="TableNormal"/>
-    <w:tblPr>
-      <w:tblInd w:w="0" w:type="dxa"/>
-      <w:tblBorders>
-        <w:top w:val="single" w:sz="4" w:space="0" w:color="000000"/>
-        <w:left val="single" sz="4" space="0" color="000000"/>
-        <w:bottom w:val="single" w:sz="4" w:space="0" w:color="000000"/>
-        <w:right w:val="single" w:sz="4" w:space="0" w:color="000000"/>
-        <w:insideH w:val="single" w:sz="4" w:space="0" w:color="000000"/>
-        <w:insideV w:val="single" w:sz="4" w:space="0" w:color="000000"/>
-      </w:tblBorders>
-    </w:tblPr>
+  <w:style w:type="paragraph" w:customStyle="1" w:styleId="Customstyle01">
+    <w:name w:val="Custom_style01"/>
+    <w:basedOn w:val="a"/>
+    <w:link w:val="Customstyle010"/>
+    <w:qFormat/>
+    <w:rsid w:val="0033066E"/>
+    <w:pPr>
+      <w:ind w:firstLineChars="0" w:firstLine="0"/>
+      <w:jc w:val="right"/>
+    </w:pPr>
+  </w:style>
+  <w:style w:type="character" w:customStyle="1" w:styleId="Customstyle010">
+    <w:name w:val="Custom_style01 字符"/>
+    <w:basedOn w:val="a0"/>
+    <w:link w:val="Customstyle01"/>
+    <w:rsid w:val="0033066E"/>
+    <w:rPr>
+      <w:rFonts w:ascii="Times New Roman" w:eastAsia="宋体" w:hAnsi="Times New Roman" w:cs="Times New Roman"/>
+      <w:sz w:val="24"/>
+      <w:szCs w:val="24"/>
+    </w:rPr>
   </w:style>
 </w:styles>
 </file>
@@ -909,7 +715,7 @@
     </a:clrScheme>
     <a:fontScheme name="Office">
       <a:majorFont>
-        <a:latin typeface="等线 Light"/>
+        <a:latin typeface="等线 Light" panose="020F0302020204030204"/>
         <a:ea typeface=""/>
         <a:cs typeface=""/>
         <a:font script="Jpan" typeface="游ゴシック Light"/>
@@ -961,7 +767,7 @@
         <a:font script="Tfng" typeface="Ebrima"/>
       </a:majorFont>
       <a:minorFont>
-        <a:latin typeface="等线"/>
+        <a:latin typeface="等线" panose="020F0502020204030204"/>
         <a:ea typeface=""/>
         <a:cs typeface=""/>
         <a:font script="Jpan" typeface="游明朝"/>
@@ -1153,52 +959,10 @@
   </a:themeElements>
   <a:objectDefaults/>
   <a:extraClrSchemeLst/>
+  <a:extLst>
+    <a:ext uri="{05A4C25C-085E-4340-85A3-A5531E510DB2}">
+      <thm15:themeFamily xmlns:thm15="http://schemas.microsoft.com/office/thememl/2012/main" name="Office Theme" id="{62F939B6-93AF-4DB8-9C6B-D6C7DFDC589F}" vid="{4A3C46E8-61CC-4603-A589-7422A47A8E4A}"/>
+    </a:ext>
+  </a:extLst>
 </a:theme>
-</file>
-
-<file path=customXml/item1.xml><?xml version="1.0" encoding="utf-8"?>
-<cp:coreProperties xmlns:cp="http://schemas.openxmlformats.org/package/2006/metadata/core-properties" xmlns:dc="http://purl.org/dc/elements/1.1/" xmlns:dcterms="http://purl.org/dc/terms/" xmlns:dcmitype="http://purl.org/dc/dcmitype/" xmlns:xsi="http://www.w3.org/2001/XMLSchema-instance">
-  <dc:title/>
-  <dc:subject/>
-  <dc:creator>钰昊 孙</dc:creator>
-  <cp:keywords/>
-  <dc:description/>
-  <cp:lastModifiedBy>钰昊 孙</cp:lastModifiedBy>
-  <cp:revision>2</cp:revision>
-  <dcterms:created xsi:type="dcterms:W3CDTF">2023-06-02T08:08:00Z</dcterms:created>
-  <dcterms:modified xsi:type="dcterms:W3CDTF">2023-06-02T08:24:00Z</dcterms:modified>
-</cp:coreProperties>
-</file>
-
-<file path=customXml/item2.xml><?xml version="1.0" encoding="utf-8"?>
-<Properties xmlns="http://schemas.openxmlformats.org/officeDocument/2006/extended-properties" xmlns:vt="http://schemas.openxmlformats.org/officeDocument/2006/docPropsVTypes">
-  <Template>Normal.dotm</Template>
-  <TotalTime>1</TotalTime>
-  <Pages>1</Pages>
-  <Words>0</Words>
-  <Characters>0</Characters>
-  <Application>Microsoft Office Word</Application>
-  <DocSecurity>0</DocSecurity>
-  <Lines>0</Lines>
-  <Paragraphs>0</Paragraphs>
-  <ScaleCrop>false</ScaleCrop>
-  <Company/>
-  <LinksUpToDate>false</LinksUpToDate>
-  <CharactersWithSpaces>0</CharactersWithSpaces>
-  <SharedDoc>false</SharedDoc>
-  <HyperlinksChanged>false</HyperlinksChanged>
-  <AppVersion>16.0000</AppVersion>
-</Properties>
-</file>
-
-<file path=customXml/itemProps1.xml><?xml version="1.0" encoding="utf-8"?>
-<ds:datastoreItem xmlns:ds="http://schemas.openxmlformats.org/officeDocument/2006/customXml" ds:itemID="">
-  <ds:schemaRefs/>
-</ds:datastoreItem>
-</file>
-
-<file path=customXml/itemProps2.xml><?xml version="1.0" encoding="utf-8"?>
-<ds:datastoreItem xmlns:ds="http://schemas.openxmlformats.org/officeDocument/2006/customXml" ds:itemID="">
-  <ds:schemaRefs/>
-</ds:datastoreItem>
 </file>
</xml_diff>